<commit_message>
#3 - made some changes by adding.
</commit_message>
<xml_diff>
--- a/msWord_1.docx
+++ b/msWord_1.docx
@@ -28,6 +28,36 @@
           <w:szCs w:val="36"/>
         </w:rPr>
         <w:t xml:space="preserve">Try and get the feeling.  </w:t>
+      </w:r>
+    </w:p>
+    <w:p>
+      <w:pPr>
+        <w:rPr>
+          <w:sz w:val="24"/>
+          <w:szCs w:val="24"/>
+        </w:rPr>
+      </w:pPr>
+      <w:r>
+        <w:rPr>
+          <w:sz w:val="24"/>
+          <w:szCs w:val="24"/>
+        </w:rPr>
+        <w:t>--------------------------------------------------</w:t>
+      </w:r>
+    </w:p>
+    <w:p>
+      <w:pPr>
+        <w:rPr>
+          <w:sz w:val="24"/>
+          <w:szCs w:val="24"/>
+        </w:rPr>
+      </w:pPr>
+      <w:r>
+        <w:rPr>
+          <w:sz w:val="24"/>
+          <w:szCs w:val="24"/>
+        </w:rPr>
+        <w:t>New changes have been adde below</w:t>
       </w:r>
     </w:p>
     <w:sectPr>

</xml_diff>